<commit_message>
TIKA-704: PDF and Outlook docs embedded in MS Word documents not parsed
Remove hidden Yamaha manual from the EmbeddedPDF.docx test file.

git-svn-id: https://svn.apache.org/repos/asf/tika/trunk@1167056 13f79535-47bb-0310-9956-ffa450edef68
</commit_message>
<xml_diff>
--- a/tika-parsers/src/test/resources/test-documents/EmbeddedPDF.docx
+++ b/tika-parsers/src/test/resources/test-documents/EmbeddedPDF.docx
@@ -1,6 +1,6 @@
 
 <file path=word/document.xml><?xml version="1.0" encoding="utf-8"?>
-<w:document xmlns:wpc="http://schemas.microsoft.com/office/word/2010/wordprocessingCanvas" xmlns:mc="http://schemas.openxmlformats.org/markup-compatibility/2006" xmlns:o="urn:schemas-microsoft-com:office:office" xmlns:r="http://schemas.openxmlformats.org/officeDocument/2006/relationships" xmlns:m="http://schemas.openxmlformats.org/officeDocument/2006/math" xmlns:v="urn:schemas-microsoft-com:vml" xmlns:wp14="http://schemas.microsoft.com/office/word/2010/wordprocessingDrawing" xmlns:wp="http://schemas.openxmlformats.org/drawingml/2006/wordprocessingDrawing" xmlns:w10="urn:schemas-microsoft-com:office:word" xmlns:w="http://schemas.openxmlformats.org/wordprocessingml/2006/main" xmlns:w14="http://schemas.microsoft.com/office/word/2010/wordml" xmlns:wpg="http://schemas.microsoft.com/office/word/2010/wordprocessingGroup" xmlns:wpi="http://schemas.microsoft.com/office/word/2010/wordprocessingInk" xmlns:wne="http://schemas.microsoft.com/office/word/2006/wordml" xmlns:wps="http://schemas.microsoft.com/office/word/2010/wordprocessingShape" mc:Ignorable="w14 wp14">
+<w:document xmlns:ve="http://schemas.openxmlformats.org/markup-compatibility/2006" xmlns:o="urn:schemas-microsoft-com:office:office" xmlns:r="http://schemas.openxmlformats.org/officeDocument/2006/relationships" xmlns:m="http://schemas.openxmlformats.org/officeDocument/2006/math" xmlns:v="urn:schemas-microsoft-com:vml" xmlns:wp="http://schemas.openxmlformats.org/drawingml/2006/wordprocessingDrawing" xmlns:w10="urn:schemas-microsoft-com:office:word" xmlns:w="http://schemas.openxmlformats.org/wordprocessingml/2006/main" xmlns:wne="http://schemas.microsoft.com/office/word/2006/wordml">
   <w:body>
     <w:p>
       <w:r>
@@ -18,7 +18,7 @@
     <w:bookmarkStart w:id="0" w:name="_GoBack"/>
     <w:p>
       <w:r>
-        <w:object w:dxaOrig="1531" w:dyaOrig="991">
+        <w:object w:dxaOrig="2040" w:dyaOrig="1320">
           <v:shapetype id="_x0000_t75" coordsize="21600,21600" o:spt="75" o:preferrelative="t" path="m@4@5l@4@11@9@11@9@5xe" filled="f" stroked="f">
             <v:stroke joinstyle="miter"/>
             <v:formulas>
@@ -38,24 +38,13 @@
             <v:path o:extrusionok="f" gradientshapeok="t" o:connecttype="rect"/>
             <o:lock v:ext="edit" aspectratio="t"/>
           </v:shapetype>
-          <v:shape id="_x0000_i1026" type="#_x0000_t75" style="width:76.5pt;height:49.5pt" o:ole="">
-            <v:imagedata r:id="rId5" o:title=""/>
+          <v:shape id="_x0000_i1025" type="#_x0000_t75" style="width:102pt;height:66pt" o:ole="">
+            <v:imagedata r:id="rId4" o:title=""/>
           </v:shape>
-          <o:OLEObject Type="Embed" ProgID="AcroExch.Document.7" ShapeID="_x0000_i1026" DrawAspect="Icon" ObjectID="_1376891884" r:id="rId6"/>
+          <o:OLEObject Type="Embed" ProgID="AcroExch.Document.7" ShapeID="_x0000_i1025" DrawAspect="Icon" ObjectID="_1377071754" r:id="rId5"/>
         </w:object>
       </w:r>
       <w:bookmarkEnd w:id="0"/>
-    </w:p>
-    <w:p/>
-    <w:p>
-      <w:r>
-        <w:object w:dxaOrig="7726" w:dyaOrig="10935">
-          <v:shape id="_x0000_i1025" type="#_x0000_t75" style="width:386.25pt;height:546.75pt" o:ole="">
-            <v:imagedata r:id="rId7" o:title=""/>
-          </v:shape>
-          <o:OLEObject Type="Embed" ProgID="AcroExch.Document.7" ShapeID="_x0000_i1025" DrawAspect="Content" ObjectID="_1376891885" r:id="rId8"/>
-        </w:object>
-      </w:r>
     </w:p>
     <w:sectPr>
       <w:pgSz w:w="12240" w:h="15840"/>
@@ -68,7 +57,7 @@
 </file>
 
 <file path=word/styles.xml><?xml version="1.0" encoding="utf-8"?>
-<w:styles xmlns:mc="http://schemas.openxmlformats.org/markup-compatibility/2006" xmlns:r="http://schemas.openxmlformats.org/officeDocument/2006/relationships" xmlns:w="http://schemas.openxmlformats.org/wordprocessingml/2006/main" xmlns:w14="http://schemas.microsoft.com/office/word/2010/wordml" mc:Ignorable="w14">
+<w:styles xmlns:r="http://schemas.openxmlformats.org/officeDocument/2006/relationships" xmlns:w="http://schemas.openxmlformats.org/wordprocessingml/2006/main">
   <w:docDefaults>
     <w:rPrDefault>
       <w:rPr>
@@ -226,6 +215,7 @@
   <w:style w:type="paragraph" w:default="1" w:styleId="Normal">
     <w:name w:val="Normal"/>
     <w:qFormat/>
+    <w:rsid w:val="008F645F"/>
   </w:style>
   <w:style w:type="character" w:default="1" w:styleId="DefaultParagraphFont">
     <w:name w:val="Default Paragraph Font"/>
@@ -238,6 +228,7 @@
     <w:uiPriority w:val="99"/>
     <w:semiHidden/>
     <w:unhideWhenUsed/>
+    <w:qFormat/>
     <w:tblPr>
       <w:tblInd w:w="0" w:type="dxa"/>
       <w:tblCellMar>

</xml_diff>